<commit_message>
Rule changes. Tactics options simplified.
</commit_message>
<xml_diff>
--- a/SS03 -- Skill List.docx
+++ b/SS03 -- Skill List.docx
@@ -1,6 +1,6 @@
 
 <file path=word/document.xml><?xml version="1.0" encoding="utf-8"?>
-<w:document xmlns:wpc="http://schemas.microsoft.com/office/word/2010/wordprocessingCanvas" xmlns:cx="http://schemas.microsoft.com/office/drawing/2014/chartex" xmlns:cx1="http://schemas.microsoft.com/office/drawing/2015/9/8/chartex" xmlns:cx2="http://schemas.microsoft.com/office/drawing/2015/10/21/chartex" xmlns:cx3="http://schemas.microsoft.com/office/drawing/2016/5/9/chartex" xmlns:cx4="http://schemas.microsoft.com/office/drawing/2016/5/10/chartex" xmlns:cx5="http://schemas.microsoft.com/office/drawing/2016/5/11/chartex" xmlns:cx6="http://schemas.microsoft.com/office/drawing/2016/5/12/chartex" xmlns:cx7="http://schemas.microsoft.com/office/drawing/2016/5/13/chartex" xmlns:cx8="http://schemas.microsoft.com/office/drawing/2016/5/14/chartex" xmlns:mc="http://schemas.openxmlformats.org/markup-compatibility/2006" xmlns:aink="http://schemas.microsoft.com/office/drawing/2016/ink" xmlns:am3d="http://schemas.microsoft.com/office/drawing/2017/model3d" xmlns:o="urn:schemas-microsoft-com:office:office" xmlns:r="http://schemas.openxmlformats.org/officeDocument/2006/relationships" xmlns:m="http://schemas.openxmlformats.org/officeDocument/2006/math" xmlns:v="urn:schemas-microsoft-com:vml" xmlns:wp14="http://schemas.microsoft.com/office/word/2010/wordprocessingDrawing" xmlns:wp="http://schemas.openxmlformats.org/drawingml/2006/wordprocessingDrawing" xmlns:w10="urn:schemas-microsoft-com:office:word" xmlns:w="http://schemas.openxmlformats.org/wordprocessingml/2006/main" xmlns:w14="http://schemas.microsoft.com/office/word/2010/wordml" xmlns:w15="http://schemas.microsoft.com/office/word/2012/wordml" xmlns:w16cid="http://schemas.microsoft.com/office/word/2016/wordml/cid" xmlns:w16se="http://schemas.microsoft.com/office/word/2015/wordml/symex" xmlns:wpg="http://schemas.microsoft.com/office/word/2010/wordprocessingGroup" xmlns:wpi="http://schemas.microsoft.com/office/word/2010/wordprocessingInk" xmlns:wne="http://schemas.microsoft.com/office/word/2006/wordml" xmlns:wps="http://schemas.microsoft.com/office/word/2010/wordprocessingShape" mc:Ignorable="w14 w15 w16se w16cid wp14">
+<w:document xmlns:wpc="http://schemas.microsoft.com/office/word/2010/wordprocessingCanvas" xmlns:cx="http://schemas.microsoft.com/office/drawing/2014/chartex" xmlns:cx1="http://schemas.microsoft.com/office/drawing/2015/9/8/chartex" xmlns:cx2="http://schemas.microsoft.com/office/drawing/2015/10/21/chartex" xmlns:cx3="http://schemas.microsoft.com/office/drawing/2016/5/9/chartex" xmlns:cx4="http://schemas.microsoft.com/office/drawing/2016/5/10/chartex" xmlns:cx5="http://schemas.microsoft.com/office/drawing/2016/5/11/chartex" xmlns:cx6="http://schemas.microsoft.com/office/drawing/2016/5/12/chartex" xmlns:cx7="http://schemas.microsoft.com/office/drawing/2016/5/13/chartex" xmlns:cx8="http://schemas.microsoft.com/office/drawing/2016/5/14/chartex" xmlns:mc="http://schemas.openxmlformats.org/markup-compatibility/2006" xmlns:aink="http://schemas.microsoft.com/office/drawing/2016/ink" xmlns:am3d="http://schemas.microsoft.com/office/drawing/2017/model3d" xmlns:o="urn:schemas-microsoft-com:office:office" xmlns:r="http://schemas.openxmlformats.org/officeDocument/2006/relationships" xmlns:m="http://schemas.openxmlformats.org/officeDocument/2006/math" xmlns:v="urn:schemas-microsoft-com:vml" xmlns:wp14="http://schemas.microsoft.com/office/word/2010/wordprocessingDrawing" xmlns:wp="http://schemas.openxmlformats.org/drawingml/2006/wordprocessingDrawing" xmlns:w10="urn:schemas-microsoft-com:office:word" xmlns:w="http://schemas.openxmlformats.org/wordprocessingml/2006/main" xmlns:w14="http://schemas.microsoft.com/office/word/2010/wordml" xmlns:w15="http://schemas.microsoft.com/office/word/2012/wordml" xmlns:w16cex="http://schemas.microsoft.com/office/word/2018/wordml/cex" xmlns:w16cid="http://schemas.microsoft.com/office/word/2016/wordml/cid" xmlns:w16="http://schemas.microsoft.com/office/word/2018/wordml" xmlns:w16sdtdh="http://schemas.microsoft.com/office/word/2020/wordml/sdtdatahash" xmlns:w16se="http://schemas.microsoft.com/office/word/2015/wordml/symex" xmlns:wpg="http://schemas.microsoft.com/office/word/2010/wordprocessingGroup" xmlns:wpi="http://schemas.microsoft.com/office/word/2010/wordprocessingInk" xmlns:wne="http://schemas.microsoft.com/office/word/2006/wordml" xmlns:wps="http://schemas.microsoft.com/office/word/2010/wordprocessingShape" mc:Ignorable="w14 w15 w16se w16cid w16 w16cex w16sdtdh wp14">
   <w:body>
     <w:p>
       <w:pPr>
@@ -31,11 +31,11 @@
         <w:tblLook w:val="04A0" w:firstRow="1" w:lastRow="0" w:firstColumn="1" w:lastColumn="0" w:noHBand="0" w:noVBand="1"/>
       </w:tblPr>
       <w:tblGrid>
-        <w:gridCol w:w="1209"/>
-        <w:gridCol w:w="878"/>
-        <w:gridCol w:w="661"/>
-        <w:gridCol w:w="934"/>
-        <w:gridCol w:w="5668"/>
+        <w:gridCol w:w="931"/>
+        <w:gridCol w:w="658"/>
+        <w:gridCol w:w="546"/>
+        <w:gridCol w:w="708"/>
+        <w:gridCol w:w="6507"/>
       </w:tblGrid>
       <w:tr>
         <w:tc>
@@ -1504,11 +1504,11 @@
         <w:tblLook w:val="04A0" w:firstRow="1" w:lastRow="0" w:firstColumn="1" w:lastColumn="0" w:noHBand="0" w:noVBand="1"/>
       </w:tblPr>
       <w:tblGrid>
-        <w:gridCol w:w="1439"/>
-        <w:gridCol w:w="539"/>
-        <w:gridCol w:w="661"/>
-        <w:gridCol w:w="934"/>
-        <w:gridCol w:w="5777"/>
+        <w:gridCol w:w="1130"/>
+        <w:gridCol w:w="432"/>
+        <w:gridCol w:w="546"/>
+        <w:gridCol w:w="708"/>
+        <w:gridCol w:w="5056"/>
       </w:tblGrid>
       <w:tr>
         <w:tc>
@@ -2756,11 +2756,11 @@
         <w:tblLook w:val="04A0" w:firstRow="1" w:lastRow="0" w:firstColumn="1" w:lastColumn="0" w:noHBand="0" w:noVBand="1"/>
       </w:tblPr>
       <w:tblGrid>
-        <w:gridCol w:w="1265"/>
-        <w:gridCol w:w="667"/>
-        <w:gridCol w:w="661"/>
-        <w:gridCol w:w="934"/>
-        <w:gridCol w:w="5823"/>
+        <w:gridCol w:w="977"/>
+        <w:gridCol w:w="538"/>
+        <w:gridCol w:w="546"/>
+        <w:gridCol w:w="708"/>
+        <w:gridCol w:w="6581"/>
       </w:tblGrid>
       <w:tr>
         <w:tc>
@@ -3811,7 +3811,6 @@
                 <w:sz w:val="16"/>
                 <w:szCs w:val="16"/>
               </w:rPr>
-              <w:lastRenderedPageBreak/>
               <w:t xml:space="preserve">Type VII </w:t>
             </w:r>
             <w:r>
@@ -3916,7 +3915,6 @@
                 <w:sz w:val="16"/>
                 <w:szCs w:val="16"/>
               </w:rPr>
-              <w:lastRenderedPageBreak/>
               <w:t>Spell Lore</w:t>
             </w:r>
           </w:p>
@@ -4107,6 +4105,7 @@
         <w:rPr>
           <w:rFonts w:ascii="Pericles" w:hAnsi="Pericles"/>
         </w:rPr>
+        <w:lastRenderedPageBreak/>
         <w:t>Thief Skills</w:t>
       </w:r>
     </w:p>
@@ -4120,11 +4119,11 @@
         <w:tblLook w:val="04A0" w:firstRow="1" w:lastRow="0" w:firstColumn="1" w:lastColumn="0" w:noHBand="0" w:noVBand="1"/>
       </w:tblPr>
       <w:tblGrid>
-        <w:gridCol w:w="1111"/>
-        <w:gridCol w:w="604"/>
-        <w:gridCol w:w="661"/>
-        <w:gridCol w:w="934"/>
-        <w:gridCol w:w="6040"/>
+        <w:gridCol w:w="918"/>
+        <w:gridCol w:w="472"/>
+        <w:gridCol w:w="546"/>
+        <w:gridCol w:w="708"/>
+        <w:gridCol w:w="5365"/>
       </w:tblGrid>
       <w:tr>
         <w:tc>
@@ -5375,11 +5374,11 @@
         <w:tblLook w:val="04A0" w:firstRow="1" w:lastRow="0" w:firstColumn="1" w:lastColumn="0" w:noHBand="0" w:noVBand="1"/>
       </w:tblPr>
       <w:tblGrid>
-        <w:gridCol w:w="1115"/>
-        <w:gridCol w:w="875"/>
-        <w:gridCol w:w="661"/>
-        <w:gridCol w:w="934"/>
-        <w:gridCol w:w="5765"/>
+        <w:gridCol w:w="830"/>
+        <w:gridCol w:w="652"/>
+        <w:gridCol w:w="546"/>
+        <w:gridCol w:w="708"/>
+        <w:gridCol w:w="6614"/>
       </w:tblGrid>
       <w:tr>
         <w:tc>
@@ -6418,6 +6417,29 @@
                 <w:szCs w:val="16"/>
               </w:rPr>
               <w:t>TP are usable like inspiration, but last only for the duration of the battle</w:t>
+            </w:r>
+          </w:p>
+          <w:p>
+            <w:pPr>
+              <w:pStyle w:val="ListParagraph"/>
+              <w:numPr>
+                <w:ilvl w:val="0"/>
+                <w:numId w:val="1"/>
+              </w:numPr>
+              <w:spacing w:after="0" w:line="240" w:lineRule="auto"/>
+              <w:rPr>
+                <w:rFonts w:ascii="Pericles" w:hAnsi="Pericles"/>
+                <w:sz w:val="16"/>
+                <w:szCs w:val="16"/>
+              </w:rPr>
+            </w:pPr>
+            <w:r>
+              <w:rPr>
+                <w:rFonts w:ascii="Pericles" w:hAnsi="Pericles"/>
+                <w:sz w:val="16"/>
+                <w:szCs w:val="16"/>
+              </w:rPr>
+              <w:t>The tactician may spend 1 TP during the fight to hear the GM’s Brief for the enemy combatants. This is a one-paragraph summary of the enemies’ characteristics. This possibly includes special rules for the fight, but does not necessarily include all secrets</w:t>
             </w:r>
           </w:p>
         </w:tc>
@@ -6676,11 +6698,11 @@
         <w:tblLook w:val="04A0" w:firstRow="1" w:lastRow="0" w:firstColumn="1" w:lastColumn="0" w:noHBand="0" w:noVBand="1"/>
       </w:tblPr>
       <w:tblGrid>
-        <w:gridCol w:w="1488"/>
-        <w:gridCol w:w="638"/>
-        <w:gridCol w:w="661"/>
-        <w:gridCol w:w="934"/>
-        <w:gridCol w:w="5629"/>
+        <w:gridCol w:w="1173"/>
+        <w:gridCol w:w="465"/>
+        <w:gridCol w:w="546"/>
+        <w:gridCol w:w="708"/>
+        <w:gridCol w:w="6458"/>
       </w:tblGrid>
       <w:tr>
         <w:tc>
@@ -7306,7 +7328,6 @@
                 <w:sz w:val="16"/>
                 <w:szCs w:val="16"/>
               </w:rPr>
-              <w:lastRenderedPageBreak/>
               <w:t>License: Fixer (can sub for armor/weapon smith to repair items)</w:t>
             </w:r>
             <w:r>
@@ -7373,7 +7394,6 @@
                 <w:sz w:val="16"/>
                 <w:szCs w:val="16"/>
               </w:rPr>
-              <w:lastRenderedPageBreak/>
               <w:t>Construction</w:t>
             </w:r>
           </w:p>
@@ -8420,6 +8440,7 @@
                 <w:sz w:val="16"/>
                 <w:szCs w:val="16"/>
               </w:rPr>
+              <w:lastRenderedPageBreak/>
               <w:t>License: Forgery (can create temporary fake credentials for various purposes)</w:t>
             </w:r>
             <w:r>
@@ -8492,6 +8513,7 @@
                 <w:sz w:val="16"/>
                 <w:szCs w:val="16"/>
               </w:rPr>
+              <w:lastRenderedPageBreak/>
               <w:t>Tailor</w:t>
             </w:r>
           </w:p>
@@ -8959,8 +8981,6 @@
               </w:rPr>
               <w:t xml:space="preserve"> 500 G</w:t>
             </w:r>
-            <w:bookmarkStart w:id="0" w:name="_GoBack"/>
-            <w:bookmarkEnd w:id="0"/>
           </w:p>
         </w:tc>
       </w:tr>
@@ -10706,7 +10726,6 @@
                 <w:sz w:val="16"/>
                 <w:szCs w:val="16"/>
               </w:rPr>
-              <w:lastRenderedPageBreak/>
               <w:t>Note: Your default for this skill is 8 if you know ANY spell that fires a projectile, and 0 if you do not</w:t>
             </w:r>
           </w:p>
@@ -10744,7 +10763,6 @@
                 <w:sz w:val="16"/>
                 <w:szCs w:val="16"/>
               </w:rPr>
-              <w:lastRenderedPageBreak/>
               <w:t>Staff</w:t>
             </w:r>
           </w:p>
@@ -11041,7 +11059,7 @@
 </file>
 
 <file path=word/numbering.xml><?xml version="1.0" encoding="utf-8"?>
-<w:numbering xmlns:wpc="http://schemas.microsoft.com/office/word/2010/wordprocessingCanvas" xmlns:cx="http://schemas.microsoft.com/office/drawing/2014/chartex" xmlns:cx1="http://schemas.microsoft.com/office/drawing/2015/9/8/chartex" xmlns:cx2="http://schemas.microsoft.com/office/drawing/2015/10/21/chartex" xmlns:cx3="http://schemas.microsoft.com/office/drawing/2016/5/9/chartex" xmlns:cx4="http://schemas.microsoft.com/office/drawing/2016/5/10/chartex" xmlns:cx5="http://schemas.microsoft.com/office/drawing/2016/5/11/chartex" xmlns:cx6="http://schemas.microsoft.com/office/drawing/2016/5/12/chartex" xmlns:cx7="http://schemas.microsoft.com/office/drawing/2016/5/13/chartex" xmlns:cx8="http://schemas.microsoft.com/office/drawing/2016/5/14/chartex" xmlns:mc="http://schemas.openxmlformats.org/markup-compatibility/2006" xmlns:aink="http://schemas.microsoft.com/office/drawing/2016/ink" xmlns:am3d="http://schemas.microsoft.com/office/drawing/2017/model3d" xmlns:o="urn:schemas-microsoft-com:office:office" xmlns:r="http://schemas.openxmlformats.org/officeDocument/2006/relationships" xmlns:m="http://schemas.openxmlformats.org/officeDocument/2006/math" xmlns:v="urn:schemas-microsoft-com:vml" xmlns:wp14="http://schemas.microsoft.com/office/word/2010/wordprocessingDrawing" xmlns:wp="http://schemas.openxmlformats.org/drawingml/2006/wordprocessingDrawing" xmlns:w10="urn:schemas-microsoft-com:office:word" xmlns:w="http://schemas.openxmlformats.org/wordprocessingml/2006/main" xmlns:w14="http://schemas.microsoft.com/office/word/2010/wordml" xmlns:w15="http://schemas.microsoft.com/office/word/2012/wordml" xmlns:w16cid="http://schemas.microsoft.com/office/word/2016/wordml/cid" xmlns:w16se="http://schemas.microsoft.com/office/word/2015/wordml/symex" xmlns:wpg="http://schemas.microsoft.com/office/word/2010/wordprocessingGroup" xmlns:wpi="http://schemas.microsoft.com/office/word/2010/wordprocessingInk" xmlns:wne="http://schemas.microsoft.com/office/word/2006/wordml" xmlns:wps="http://schemas.microsoft.com/office/word/2010/wordprocessingShape" mc:Ignorable="w14 w15 w16se w16cid wp14">
+<w:numbering xmlns:wpc="http://schemas.microsoft.com/office/word/2010/wordprocessingCanvas" xmlns:cx="http://schemas.microsoft.com/office/drawing/2014/chartex" xmlns:cx1="http://schemas.microsoft.com/office/drawing/2015/9/8/chartex" xmlns:cx2="http://schemas.microsoft.com/office/drawing/2015/10/21/chartex" xmlns:cx3="http://schemas.microsoft.com/office/drawing/2016/5/9/chartex" xmlns:cx4="http://schemas.microsoft.com/office/drawing/2016/5/10/chartex" xmlns:cx5="http://schemas.microsoft.com/office/drawing/2016/5/11/chartex" xmlns:cx6="http://schemas.microsoft.com/office/drawing/2016/5/12/chartex" xmlns:cx7="http://schemas.microsoft.com/office/drawing/2016/5/13/chartex" xmlns:cx8="http://schemas.microsoft.com/office/drawing/2016/5/14/chartex" xmlns:mc="http://schemas.openxmlformats.org/markup-compatibility/2006" xmlns:aink="http://schemas.microsoft.com/office/drawing/2016/ink" xmlns:am3d="http://schemas.microsoft.com/office/drawing/2017/model3d" xmlns:o="urn:schemas-microsoft-com:office:office" xmlns:r="http://schemas.openxmlformats.org/officeDocument/2006/relationships" xmlns:m="http://schemas.openxmlformats.org/officeDocument/2006/math" xmlns:v="urn:schemas-microsoft-com:vml" xmlns:wp14="http://schemas.microsoft.com/office/word/2010/wordprocessingDrawing" xmlns:wp="http://schemas.openxmlformats.org/drawingml/2006/wordprocessingDrawing" xmlns:w10="urn:schemas-microsoft-com:office:word" xmlns:w="http://schemas.openxmlformats.org/wordprocessingml/2006/main" xmlns:w14="http://schemas.microsoft.com/office/word/2010/wordml" xmlns:w15="http://schemas.microsoft.com/office/word/2012/wordml" xmlns:w16cex="http://schemas.microsoft.com/office/word/2018/wordml/cex" xmlns:w16cid="http://schemas.microsoft.com/office/word/2016/wordml/cid" xmlns:w16="http://schemas.microsoft.com/office/word/2018/wordml" xmlns:w16sdtdh="http://schemas.microsoft.com/office/word/2020/wordml/sdtdatahash" xmlns:w16se="http://schemas.microsoft.com/office/word/2015/wordml/symex" xmlns:wpg="http://schemas.microsoft.com/office/word/2010/wordprocessingGroup" xmlns:wpi="http://schemas.microsoft.com/office/word/2010/wordprocessingInk" xmlns:wne="http://schemas.microsoft.com/office/word/2006/wordml" xmlns:wps="http://schemas.microsoft.com/office/word/2010/wordprocessingShape" mc:Ignorable="w14 w15 w16se w16cid w16 w16cex w16sdtdh wp14">
   <w:abstractNum w:abstractNumId="0" w15:restartNumberingAfterBreak="0">
     <w:nsid w:val="68170085"/>
     <w:multiLevelType w:val="multilevel"/>
@@ -11155,7 +11173,7 @@
 </file>
 
 <file path=word/styles.xml><?xml version="1.0" encoding="utf-8"?>
-<w:styles xmlns:mc="http://schemas.openxmlformats.org/markup-compatibility/2006" xmlns:r="http://schemas.openxmlformats.org/officeDocument/2006/relationships" xmlns:w="http://schemas.openxmlformats.org/wordprocessingml/2006/main" xmlns:w14="http://schemas.microsoft.com/office/word/2010/wordml" xmlns:w15="http://schemas.microsoft.com/office/word/2012/wordml" xmlns:w16cid="http://schemas.microsoft.com/office/word/2016/wordml/cid" xmlns:w16se="http://schemas.microsoft.com/office/word/2015/wordml/symex" mc:Ignorable="w14 w15 w16se w16cid">
+<w:styles xmlns:mc="http://schemas.openxmlformats.org/markup-compatibility/2006" xmlns:r="http://schemas.openxmlformats.org/officeDocument/2006/relationships" xmlns:w="http://schemas.openxmlformats.org/wordprocessingml/2006/main" xmlns:w14="http://schemas.microsoft.com/office/word/2010/wordml" xmlns:w15="http://schemas.microsoft.com/office/word/2012/wordml" xmlns:w16cex="http://schemas.microsoft.com/office/word/2018/wordml/cex" xmlns:w16cid="http://schemas.microsoft.com/office/word/2016/wordml/cid" xmlns:w16="http://schemas.microsoft.com/office/word/2018/wordml" xmlns:w16sdtdh="http://schemas.microsoft.com/office/word/2020/wordml/sdtdatahash" xmlns:w16se="http://schemas.microsoft.com/office/word/2015/wordml/symex" mc:Ignorable="w14 w15 w16se w16cid w16 w16cex w16sdtdh">
   <w:docDefaults>
     <w:rPrDefault>
       <w:rPr>
@@ -11171,7 +11189,7 @@
       </w:pPr>
     </w:pPrDefault>
   </w:docDefaults>
-  <w:latentStyles w:defLockedState="0" w:defUIPriority="99" w:defSemiHidden="0" w:defUnhideWhenUsed="0" w:defQFormat="0" w:count="375">
+  <w:latentStyles w:defLockedState="0" w:defUIPriority="99" w:defSemiHidden="0" w:defUnhideWhenUsed="0" w:defQFormat="0" w:count="376">
     <w:lsdException w:name="Normal" w:uiPriority="0" w:qFormat="1"/>
     <w:lsdException w:name="heading 1" w:uiPriority="9" w:qFormat="1"/>
     <w:lsdException w:name="heading 2" w:semiHidden="1" w:uiPriority="9" w:unhideWhenUsed="1" w:qFormat="1"/>
@@ -11277,7 +11295,6 @@
     <w:lsdException w:name="HTML Sample" w:semiHidden="1" w:unhideWhenUsed="1"/>
     <w:lsdException w:name="HTML Typewriter" w:semiHidden="1" w:unhideWhenUsed="1"/>
     <w:lsdException w:name="HTML Variable" w:semiHidden="1" w:unhideWhenUsed="1"/>
-    <w:lsdException w:name="Normal Table" w:semiHidden="1" w:unhideWhenUsed="1"/>
     <w:lsdException w:name="annotation subject" w:semiHidden="1" w:unhideWhenUsed="1"/>
     <w:lsdException w:name="No List" w:semiHidden="1" w:unhideWhenUsed="1"/>
     <w:lsdException w:name="Outline List 1" w:semiHidden="1" w:unhideWhenUsed="1"/>
@@ -11324,10 +11341,8 @@
     <w:lsdException w:name="Table Subtle 2" w:semiHidden="1" w:unhideWhenUsed="1"/>
     <w:lsdException w:name="Table Web 1" w:semiHidden="1" w:unhideWhenUsed="1"/>
     <w:lsdException w:name="Table Web 2" w:semiHidden="1" w:unhideWhenUsed="1"/>
-    <w:lsdException w:name="Table Web 3" w:semiHidden="1" w:unhideWhenUsed="1"/>
     <w:lsdException w:name="Balloon Text" w:semiHidden="1" w:unhideWhenUsed="1"/>
     <w:lsdException w:name="Table Grid" w:uiPriority="39"/>
-    <w:lsdException w:name="Table Theme" w:semiHidden="1" w:unhideWhenUsed="1"/>
     <w:lsdException w:name="Placeholder Text" w:semiHidden="1"/>
     <w:lsdException w:name="No Spacing" w:uiPriority="1" w:qFormat="1"/>
     <w:lsdException w:name="Light Shading" w:uiPriority="60"/>
@@ -11547,6 +11562,7 @@
     <w:lsdException w:name="Smart Hyperlink" w:semiHidden="1" w:unhideWhenUsed="1"/>
     <w:lsdException w:name="Hashtag" w:semiHidden="1" w:unhideWhenUsed="1"/>
     <w:lsdException w:name="Unresolved Mention" w:semiHidden="1" w:unhideWhenUsed="1"/>
+    <w:lsdException w:name="Smart Link" w:semiHidden="1" w:unhideWhenUsed="1"/>
   </w:latentStyles>
   <w:style w:type="paragraph" w:default="1" w:styleId="Normal">
     <w:name w:val="Normal"/>

</xml_diff>